<commit_message>
The final Prototype Results Write Up
</commit_message>
<xml_diff>
--- a/Design Documents/Prototypes.docx
+++ b/Design Documents/Prototypes.docx
@@ -20,7 +20,7 @@
     </w:p>
     <w:p>
       <w:r>
-        <w:t>What should I use for the final goal?</w:t>
+        <w:t>Do I need a break?</w:t>
       </w:r>
     </w:p>
     <w:p>
@@ -28,12 +28,26 @@
         <w:pStyle w:val="Heading3"/>
       </w:pPr>
       <w:r>
-        <w:t>Test 1</w:t>
-      </w:r>
-    </w:p>
-    <w:p>
-      <w:r>
-        <w:t>Describe the game to people and work out what they would recommend for a greater goal.</w:t>
+        <w:t>Test</w:t>
+      </w:r>
+    </w:p>
+    <w:p>
+      <w:r>
+        <w:t>P</w:t>
+      </w:r>
+      <w:r>
+        <w:t>ut task and how long at it</w:t>
+      </w:r>
+      <w:r>
+        <w:t xml:space="preserve"> and if not making progress, if more </w:t>
+      </w:r>
+      <w:proofErr w:type="spellStart"/>
+      <w:r>
+        <w:t>then</w:t>
+      </w:r>
+      <w:proofErr w:type="spellEnd"/>
+      <w:r>
+        <w:t xml:space="preserve"> allotted time move on.</w:t>
       </w:r>
     </w:p>
     <w:p>
@@ -41,15 +55,48 @@
         <w:pStyle w:val="Heading3"/>
       </w:pPr>
       <w:r>
-        <w:t xml:space="preserve">Test </w:t>
-      </w:r>
-      <w:r>
-        <w:t>2</w:t>
-      </w:r>
-    </w:p>
-    <w:p>
-      <w:r>
-        <w:t>Create a simple test and get others to play it and tell me what excites them or any greater goals.</w:t>
+        <w:t>Results</w:t>
+      </w:r>
+    </w:p>
+    <w:p>
+      <w:r>
+        <w:t>Looks like the sticky notes are in view</w:t>
+      </w:r>
+      <w:r>
+        <w:t xml:space="preserve"> and kind of working</w:t>
+      </w:r>
+      <w:r>
+        <w:t>.</w:t>
+      </w:r>
+      <w:r>
+        <w:t xml:space="preserve"> I have found myself looping on mindless tasks after an hour or 2 but was here for 3 hours and need a break.</w:t>
+      </w:r>
+    </w:p>
+    <w:p>
+      <w:r>
+        <w:t>Next task will set allotted time to complete task and stop every hour.</w:t>
+      </w:r>
+    </w:p>
+    <w:p>
+      <w:pPr>
+        <w:pStyle w:val="Heading2"/>
+      </w:pPr>
+      <w:r>
+        <w:t>Question 2</w:t>
+      </w:r>
+    </w:p>
+    <w:p>
+      <w:r>
+        <w:t xml:space="preserve">Would it be easy to </w:t>
+      </w:r>
+      <w:r>
+        <w:t xml:space="preserve">make a new </w:t>
+      </w:r>
+      <w:r>
+        <w:t>level, or should I reuse their one</w:t>
+      </w:r>
+      <w:r>
+        <w:t>?</w:t>
       </w:r>
     </w:p>
     <w:p>
@@ -57,15 +104,106 @@
         <w:pStyle w:val="Heading3"/>
       </w:pPr>
       <w:r>
-        <w:t xml:space="preserve">Test </w:t>
-      </w:r>
-      <w:r>
-        <w:t>3</w:t>
-      </w:r>
-    </w:p>
-    <w:p>
-      <w:r>
-        <w:t>Write themes of other games and their final goal and links between them.</w:t>
+        <w:t>Test</w:t>
+      </w:r>
+    </w:p>
+    <w:p>
+      <w:r>
+        <w:t>Duplicate scene and see if you are able to easily change tiles.</w:t>
+      </w:r>
+    </w:p>
+    <w:p>
+      <w:pPr>
+        <w:pStyle w:val="Heading3"/>
+      </w:pPr>
+      <w:r>
+        <w:t xml:space="preserve">Results (20 mins </w:t>
+      </w:r>
+      <w:r>
+        <w:t>estimation</w:t>
+      </w:r>
+      <w:r>
+        <w:t>)</w:t>
+      </w:r>
+    </w:p>
+    <w:p>
+      <w:r>
+        <w:t xml:space="preserve">Actual - </w:t>
+      </w:r>
+      <w:r>
+        <w:t>35 Minutes</w:t>
+      </w:r>
+    </w:p>
+    <w:p>
+      <w:r>
+        <w:t xml:space="preserve">Found out needed Tile </w:t>
+      </w:r>
+      <w:r>
+        <w:t>Editor downloaded and then created a simple level.</w:t>
+      </w:r>
+      <w:r>
+        <w:t xml:space="preserve"> Was easier than expected despite me taking longer than </w:t>
+      </w:r>
+      <w:r>
+        <w:t>estimated</w:t>
+      </w:r>
+      <w:r>
+        <w:t>.</w:t>
+      </w:r>
+    </w:p>
+    <w:p>
+      <w:r>
+        <w:rPr>
+          <w:noProof/>
+        </w:rPr>
+        <w:drawing>
+          <wp:inline distT="0" distB="0" distL="0" distR="0" wp14:anchorId="7F598DD5" wp14:editId="369427E4">
+            <wp:extent cx="4393468" cy="1834587"/>
+            <wp:effectExtent l="0" t="0" r="7620" b="0"/>
+            <wp:docPr id="1" name="Picture 1"/>
+            <wp:cNvGraphicFramePr>
+              <a:graphicFrameLocks xmlns:a="http://schemas.openxmlformats.org/drawingml/2006/main" noChangeAspect="1"/>
+            </wp:cNvGraphicFramePr>
+            <a:graphic xmlns:a="http://schemas.openxmlformats.org/drawingml/2006/main">
+              <a:graphicData uri="http://schemas.openxmlformats.org/drawingml/2006/picture">
+                <pic:pic xmlns:pic="http://schemas.openxmlformats.org/drawingml/2006/picture">
+                  <pic:nvPicPr>
+                    <pic:cNvPr id="1" name=""/>
+                    <pic:cNvPicPr/>
+                  </pic:nvPicPr>
+                  <pic:blipFill>
+                    <a:blip r:embed="rId5"/>
+                    <a:stretch>
+                      <a:fillRect/>
+                    </a:stretch>
+                  </pic:blipFill>
+                  <pic:spPr>
+                    <a:xfrm>
+                      <a:off x="0" y="0"/>
+                      <a:ext cx="4400017" cy="1837322"/>
+                    </a:xfrm>
+                    <a:prstGeom prst="rect">
+                      <a:avLst/>
+                    </a:prstGeom>
+                  </pic:spPr>
+                </pic:pic>
+              </a:graphicData>
+            </a:graphic>
+          </wp:inline>
+        </w:drawing>
+      </w:r>
+    </w:p>
+    <w:p>
+      <w:pPr>
+        <w:rPr>
+          <w:rFonts w:asciiTheme="majorHAnsi" w:eastAsiaTheme="majorEastAsia" w:hAnsiTheme="majorHAnsi" w:cstheme="majorBidi"/>
+          <w:color w:val="2F5496" w:themeColor="accent1" w:themeShade="BF"/>
+          <w:sz w:val="32"/>
+          <w:szCs w:val="32"/>
+        </w:rPr>
+      </w:pPr>
+      <w:r>
+        <w:br w:type="page"/>
       </w:r>
     </w:p>
     <w:p>
@@ -73,18 +211,303 @@
         <w:pStyle w:val="Heading2"/>
       </w:pPr>
       <w:r>
-        <w:t xml:space="preserve">Question </w:t>
-      </w:r>
-      <w:r>
-        <w:t>2</w:t>
-      </w:r>
-    </w:p>
-    <w:p>
-      <w:r>
-        <w:t xml:space="preserve">If </w:t>
-      </w:r>
-      <w:r>
-        <w:t>I should add or remove layers or both.</w:t>
+        <w:lastRenderedPageBreak/>
+        <w:t>Question 3</w:t>
+      </w:r>
+    </w:p>
+    <w:p>
+      <w:r>
+        <w:t>Am I able to easily reload level but remove a layer?</w:t>
+      </w:r>
+    </w:p>
+    <w:p>
+      <w:pPr>
+        <w:pStyle w:val="Heading3"/>
+      </w:pPr>
+      <w:r>
+        <w:t>Test</w:t>
+      </w:r>
+    </w:p>
+    <w:p>
+      <w:r>
+        <w:t>See if can make a level with 3 platforms, when player reaches end point see if can:</w:t>
+      </w:r>
+    </w:p>
+    <w:p>
+      <w:pPr>
+        <w:pStyle w:val="ListParagraph"/>
+        <w:numPr>
+          <w:ilvl w:val="0"/>
+          <w:numId w:val="1"/>
+        </w:numPr>
+      </w:pPr>
+      <w:r>
+        <w:t>Die</w:t>
+      </w:r>
+    </w:p>
+    <w:p>
+      <w:pPr>
+        <w:pStyle w:val="ListParagraph"/>
+        <w:numPr>
+          <w:ilvl w:val="0"/>
+          <w:numId w:val="1"/>
+        </w:numPr>
+      </w:pPr>
+      <w:r>
+        <w:t>Respawn</w:t>
+      </w:r>
+    </w:p>
+    <w:p>
+      <w:pPr>
+        <w:pStyle w:val="ListParagraph"/>
+        <w:numPr>
+          <w:ilvl w:val="0"/>
+          <w:numId w:val="1"/>
+        </w:numPr>
+      </w:pPr>
+      <w:r>
+        <w:t xml:space="preserve">Change </w:t>
+      </w:r>
+      <w:r>
+        <w:t>e</w:t>
+      </w:r>
+      <w:r>
+        <w:t xml:space="preserve">nd </w:t>
+      </w:r>
+      <w:r>
+        <w:t xml:space="preserve">goal </w:t>
+      </w:r>
+      <w:r>
+        <w:t>(probs make not interactable for a second</w:t>
+      </w:r>
+      <w:r>
+        <w:t>)</w:t>
+      </w:r>
+    </w:p>
+    <w:p>
+      <w:pPr>
+        <w:pStyle w:val="ListParagraph"/>
+        <w:numPr>
+          <w:ilvl w:val="0"/>
+          <w:numId w:val="1"/>
+        </w:numPr>
+      </w:pPr>
+      <w:r>
+        <w:t>Remove the middle platform</w:t>
+      </w:r>
+    </w:p>
+    <w:p>
+      <w:pPr>
+        <w:pStyle w:val="ListParagraph"/>
+        <w:numPr>
+          <w:ilvl w:val="0"/>
+          <w:numId w:val="1"/>
+        </w:numPr>
+      </w:pPr>
+      <w:r>
+        <w:t>When hit end go to the Main Menu.</w:t>
+      </w:r>
+    </w:p>
+    <w:p>
+      <w:pPr>
+        <w:pStyle w:val="Heading3"/>
+      </w:pPr>
+      <w:r>
+        <w:t xml:space="preserve">Results </w:t>
+      </w:r>
+      <w:r>
+        <w:t>(</w:t>
+      </w:r>
+      <w:r>
+        <w:t>4</w:t>
+      </w:r>
+      <w:r>
+        <w:t xml:space="preserve">0 mins </w:t>
+      </w:r>
+      <w:r>
+        <w:t>estimation</w:t>
+      </w:r>
+      <w:r>
+        <w:t>)</w:t>
+      </w:r>
+    </w:p>
+    <w:p>
+      <w:r>
+        <w:t xml:space="preserve">Actual - </w:t>
+      </w:r>
+      <w:r>
+        <w:t>1hour 30 min</w:t>
+      </w:r>
+    </w:p>
+    <w:p>
+      <w:r>
+        <w:t>So, this came down to me trying to use the code in the asset in the way it was intended.</w:t>
+      </w:r>
+    </w:p>
+    <w:p>
+      <w:r>
+        <w:t>I should have prioritised time for completing this project rather than keeping the code clean.</w:t>
+      </w:r>
+    </w:p>
+    <w:p>
+      <w:pPr>
+        <w:rPr>
+          <w:b/>
+          <w:bCs/>
+        </w:rPr>
+      </w:pPr>
+      <w:r>
+        <w:t xml:space="preserve">In most cases following the </w:t>
+      </w:r>
+      <w:r>
+        <w:t>code would be the correct approach but it should not have been the case in this project as completion time is a higher priority.</w:t>
+      </w:r>
+    </w:p>
+    <w:p>
+      <w:pPr>
+        <w:rPr>
+          <w:b/>
+          <w:bCs/>
+        </w:rPr>
+      </w:pPr>
+      <w:r>
+        <w:rPr>
+          <w:b/>
+          <w:bCs/>
+        </w:rPr>
+        <w:t>Learnt – I should break down tasks into smaller steps to press play after each one is complete.</w:t>
+      </w:r>
+    </w:p>
+    <w:p>
+      <w:r>
+        <w:br/>
+      </w:r>
+      <w:r>
+        <w:rPr>
+          <w:noProof/>
+        </w:rPr>
+        <w:drawing>
+          <wp:inline distT="0" distB="0" distL="0" distR="0" wp14:anchorId="3B79A29F" wp14:editId="44607F5C">
+            <wp:extent cx="2610091" cy="1613988"/>
+            <wp:effectExtent l="0" t="0" r="0" b="5715"/>
+            <wp:docPr id="2" name="Picture 2"/>
+            <wp:cNvGraphicFramePr>
+              <a:graphicFrameLocks xmlns:a="http://schemas.openxmlformats.org/drawingml/2006/main" noChangeAspect="1"/>
+            </wp:cNvGraphicFramePr>
+            <a:graphic xmlns:a="http://schemas.openxmlformats.org/drawingml/2006/main">
+              <a:graphicData uri="http://schemas.openxmlformats.org/drawingml/2006/picture">
+                <pic:pic xmlns:pic="http://schemas.openxmlformats.org/drawingml/2006/picture">
+                  <pic:nvPicPr>
+                    <pic:cNvPr id="1" name=""/>
+                    <pic:cNvPicPr/>
+                  </pic:nvPicPr>
+                  <pic:blipFill>
+                    <a:blip r:embed="rId6"/>
+                    <a:stretch>
+                      <a:fillRect/>
+                    </a:stretch>
+                  </pic:blipFill>
+                  <pic:spPr>
+                    <a:xfrm>
+                      <a:off x="0" y="0"/>
+                      <a:ext cx="2647361" cy="1637034"/>
+                    </a:xfrm>
+                    <a:prstGeom prst="rect">
+                      <a:avLst/>
+                    </a:prstGeom>
+                  </pic:spPr>
+                </pic:pic>
+              </a:graphicData>
+            </a:graphic>
+          </wp:inline>
+        </w:drawing>
+      </w:r>
+      <w:r>
+        <w:rPr>
+          <w:noProof/>
+        </w:rPr>
+        <w:drawing>
+          <wp:inline distT="0" distB="0" distL="0" distR="0" wp14:anchorId="6B6BF64C" wp14:editId="27D4B4C7">
+            <wp:extent cx="2720051" cy="1624645"/>
+            <wp:effectExtent l="0" t="0" r="4445" b="0"/>
+            <wp:docPr id="3" name="Picture 3"/>
+            <wp:cNvGraphicFramePr>
+              <a:graphicFrameLocks xmlns:a="http://schemas.openxmlformats.org/drawingml/2006/main" noChangeAspect="1"/>
+            </wp:cNvGraphicFramePr>
+            <a:graphic xmlns:a="http://schemas.openxmlformats.org/drawingml/2006/main">
+              <a:graphicData uri="http://schemas.openxmlformats.org/drawingml/2006/picture">
+                <pic:pic xmlns:pic="http://schemas.openxmlformats.org/drawingml/2006/picture">
+                  <pic:nvPicPr>
+                    <pic:cNvPr id="1" name=""/>
+                    <pic:cNvPicPr/>
+                  </pic:nvPicPr>
+                  <pic:blipFill>
+                    <a:blip r:embed="rId7"/>
+                    <a:stretch>
+                      <a:fillRect/>
+                    </a:stretch>
+                  </pic:blipFill>
+                  <pic:spPr>
+                    <a:xfrm>
+                      <a:off x="0" y="0"/>
+                      <a:ext cx="2731113" cy="1631252"/>
+                    </a:xfrm>
+                    <a:prstGeom prst="rect">
+                      <a:avLst/>
+                    </a:prstGeom>
+                  </pic:spPr>
+                </pic:pic>
+              </a:graphicData>
+            </a:graphic>
+          </wp:inline>
+        </w:drawing>
+      </w:r>
+    </w:p>
+    <w:p>
+      <w:r>
+        <w:rPr>
+          <w:noProof/>
+        </w:rPr>
+        <w:drawing>
+          <wp:inline distT="0" distB="0" distL="0" distR="0" wp14:anchorId="5C4D944F" wp14:editId="3DA11AEC">
+            <wp:extent cx="3993266" cy="2347592"/>
+            <wp:effectExtent l="0" t="0" r="7620" b="0"/>
+            <wp:docPr id="4" name="Picture 4"/>
+            <wp:cNvGraphicFramePr>
+              <a:graphicFrameLocks xmlns:a="http://schemas.openxmlformats.org/drawingml/2006/main" noChangeAspect="1"/>
+            </wp:cNvGraphicFramePr>
+            <a:graphic xmlns:a="http://schemas.openxmlformats.org/drawingml/2006/main">
+              <a:graphicData uri="http://schemas.openxmlformats.org/drawingml/2006/picture">
+                <pic:pic xmlns:pic="http://schemas.openxmlformats.org/drawingml/2006/picture">
+                  <pic:nvPicPr>
+                    <pic:cNvPr id="1" name=""/>
+                    <pic:cNvPicPr/>
+                  </pic:nvPicPr>
+                  <pic:blipFill>
+                    <a:blip r:embed="rId8"/>
+                    <a:stretch>
+                      <a:fillRect/>
+                    </a:stretch>
+                  </pic:blipFill>
+                  <pic:spPr>
+                    <a:xfrm>
+                      <a:off x="0" y="0"/>
+                      <a:ext cx="4000502" cy="2351846"/>
+                    </a:xfrm>
+                    <a:prstGeom prst="rect">
+                      <a:avLst/>
+                    </a:prstGeom>
+                  </pic:spPr>
+                </pic:pic>
+              </a:graphicData>
+            </a:graphic>
+          </wp:inline>
+        </w:drawing>
+      </w:r>
+    </w:p>
+    <w:p>
+      <w:r>
+        <w:br w:type="page"/>
       </w:r>
     </w:p>
     <w:p>
@@ -92,36 +515,77 @@
         <w:pStyle w:val="Heading2"/>
       </w:pPr>
       <w:r>
-        <w:t>Test</w:t>
-      </w:r>
-    </w:p>
-    <w:p>
-      <w:r>
-        <w:t>Create a test level with 3 layers.</w:t>
-      </w:r>
-    </w:p>
-    <w:p>
-      <w:r>
-        <w:t>Playtest with removing layers or adding them.</w:t>
-      </w:r>
-    </w:p>
-    <w:p>
-      <w:r>
-        <w:t>Keep different layers on.</w:t>
-      </w:r>
-    </w:p>
-    <w:p>
-      <w:r>
-        <w:t xml:space="preserve">Get </w:t>
-      </w:r>
-      <w:r>
-        <w:t>someone to</w:t>
-      </w:r>
-      <w:r>
-        <w:t xml:space="preserve"> play and give feedback</w:t>
-      </w:r>
-    </w:p>
-    <w:p/>
+        <w:lastRenderedPageBreak/>
+        <w:t>Final Lessons</w:t>
+      </w:r>
+    </w:p>
+    <w:p>
+      <w:r>
+        <w:t>Need to create playable demo.</w:t>
+      </w:r>
+    </w:p>
+    <w:p>
+      <w:r>
+        <w:t xml:space="preserve">Currently I have blocked all forms of </w:t>
+      </w:r>
+      <w:r>
+        <w:t>communication,</w:t>
+      </w:r>
+      <w:r>
+        <w:t xml:space="preserve"> so I didn't focus on getting a playable demo for others.</w:t>
+      </w:r>
+    </w:p>
+    <w:p>
+      <w:r>
+        <w:t>I learnt I should be breaking down problems and pressing play more often.</w:t>
+      </w:r>
+    </w:p>
+    <w:p>
+      <w:r>
+        <w:t xml:space="preserve">Also learnt that the </w:t>
+      </w:r>
+      <w:r>
+        <w:t>aesthetics</w:t>
+      </w:r>
+      <w:r>
+        <w:t xml:space="preserve"> in the original asset make up a large part of the </w:t>
+      </w:r>
+      <w:r>
+        <w:t>immersion</w:t>
+      </w:r>
+      <w:r>
+        <w:t xml:space="preserve">. </w:t>
+      </w:r>
+    </w:p>
+    <w:p>
+      <w:r>
+        <w:t>I need to find a way to either find a new asset for the environment OR change the idea of the game.</w:t>
+      </w:r>
+    </w:p>
+    <w:p>
+      <w:r>
+        <w:t xml:space="preserve">I think with the name and playing with the assets it might be interesting if </w:t>
+      </w:r>
+      <w:r>
+        <w:t>layers</w:t>
+      </w:r>
+      <w:r>
+        <w:t xml:space="preserve"> were removed or filtered.</w:t>
+      </w:r>
+    </w:p>
+    <w:p>
+      <w:r>
+        <w:t>Whichever</w:t>
+      </w:r>
+      <w:r>
+        <w:t xml:space="preserve"> way forward I think background layers could be linked to the playable level (such as clouds mountains and trees) and added or removed as other layers are.</w:t>
+      </w:r>
+    </w:p>
+    <w:p>
+      <w:r>
+        <w:t>Final takeaway is the gameplay feel being ‘fun’ is top priority.</w:t>
+      </w:r>
+    </w:p>
     <w:sectPr>
       <w:pgSz w:w="11906" w:h="16838"/>
       <w:pgMar w:top="1440" w:right="1440" w:bottom="1440" w:left="1440" w:header="708" w:footer="708" w:gutter="0"/>
@@ -130,6 +594,100 @@
     </w:sectPr>
   </w:body>
 </w:document>
+</file>
+
+<file path=word/numbering.xml><?xml version="1.0" encoding="utf-8"?>
+<w:numbering xmlns:wpc="http://schemas.microsoft.com/office/word/2010/wordprocessingCanvas" xmlns:cx="http://schemas.microsoft.com/office/drawing/2014/chartex" xmlns:cx1="http://schemas.microsoft.com/office/drawing/2015/9/8/chartex" xmlns:cx2="http://schemas.microsoft.com/office/drawing/2015/10/21/chartex" xmlns:cx3="http://schemas.microsoft.com/office/drawing/2016/5/9/chartex" xmlns:cx4="http://schemas.microsoft.com/office/drawing/2016/5/10/chartex" xmlns:cx5="http://schemas.microsoft.com/office/drawing/2016/5/11/chartex" xmlns:cx6="http://schemas.microsoft.com/office/drawing/2016/5/12/chartex" xmlns:cx7="http://schemas.microsoft.com/office/drawing/2016/5/13/chartex" xmlns:cx8="http://schemas.microsoft.com/office/drawing/2016/5/14/chartex" xmlns:mc="http://schemas.openxmlformats.org/markup-compatibility/2006" xmlns:aink="http://schemas.microsoft.com/office/drawing/2016/ink" xmlns:am3d="http://schemas.microsoft.com/office/drawing/2017/model3d" xmlns:o="urn:schemas-microsoft-com:office:office" xmlns:r="http://schemas.openxmlformats.org/officeDocument/2006/relationships" xmlns:m="http://schemas.openxmlformats.org/officeDocument/2006/math" xmlns:v="urn:schemas-microsoft-com:vml" xmlns:wp14="http://schemas.microsoft.com/office/word/2010/wordprocessingDrawing" xmlns:wp="http://schemas.openxmlformats.org/drawingml/2006/wordprocessingDrawing" xmlns:w10="urn:schemas-microsoft-com:office:word" xmlns:w="http://schemas.openxmlformats.org/wordprocessingml/2006/main" xmlns:w14="http://schemas.microsoft.com/office/word/2010/wordml" xmlns:w15="http://schemas.microsoft.com/office/word/2012/wordml" xmlns:w16cex="http://schemas.microsoft.com/office/word/2018/wordml/cex" xmlns:w16cid="http://schemas.microsoft.com/office/word/2016/wordml/cid" xmlns:w16="http://schemas.microsoft.com/office/word/2018/wordml" xmlns:w16sdtdh="http://schemas.microsoft.com/office/word/2020/wordml/sdtdatahash" xmlns:w16se="http://schemas.microsoft.com/office/word/2015/wordml/symex" xmlns:wpg="http://schemas.microsoft.com/office/word/2010/wordprocessingGroup" xmlns:wpi="http://schemas.microsoft.com/office/word/2010/wordprocessingInk" xmlns:wne="http://schemas.microsoft.com/office/word/2006/wordml" xmlns:wps="http://schemas.microsoft.com/office/word/2010/wordprocessingShape" mc:Ignorable="w14 w15 w16se w16cid w16 w16cex w16sdtdh wp14">
+  <w:abstractNum w:abstractNumId="0" w15:restartNumberingAfterBreak="0">
+    <w:nsid w:val="0CAA02DF"/>
+    <w:multiLevelType w:val="hybridMultilevel"/>
+    <w:tmpl w:val="A80AFDFC"/>
+    <w:lvl w:ilvl="0" w:tplc="0C09000F">
+      <w:start w:val="1"/>
+      <w:numFmt w:val="decimal"/>
+      <w:lvlText w:val="%1."/>
+      <w:lvlJc w:val="left"/>
+      <w:pPr>
+        <w:ind w:left="720" w:hanging="360"/>
+      </w:pPr>
+    </w:lvl>
+    <w:lvl w:ilvl="1" w:tplc="0C090019" w:tentative="1">
+      <w:start w:val="1"/>
+      <w:numFmt w:val="lowerLetter"/>
+      <w:lvlText w:val="%2."/>
+      <w:lvlJc w:val="left"/>
+      <w:pPr>
+        <w:ind w:left="1440" w:hanging="360"/>
+      </w:pPr>
+    </w:lvl>
+    <w:lvl w:ilvl="2" w:tplc="0C09001B" w:tentative="1">
+      <w:start w:val="1"/>
+      <w:numFmt w:val="lowerRoman"/>
+      <w:lvlText w:val="%3."/>
+      <w:lvlJc w:val="right"/>
+      <w:pPr>
+        <w:ind w:left="2160" w:hanging="180"/>
+      </w:pPr>
+    </w:lvl>
+    <w:lvl w:ilvl="3" w:tplc="0C09000F" w:tentative="1">
+      <w:start w:val="1"/>
+      <w:numFmt w:val="decimal"/>
+      <w:lvlText w:val="%4."/>
+      <w:lvlJc w:val="left"/>
+      <w:pPr>
+        <w:ind w:left="2880" w:hanging="360"/>
+      </w:pPr>
+    </w:lvl>
+    <w:lvl w:ilvl="4" w:tplc="0C090019" w:tentative="1">
+      <w:start w:val="1"/>
+      <w:numFmt w:val="lowerLetter"/>
+      <w:lvlText w:val="%5."/>
+      <w:lvlJc w:val="left"/>
+      <w:pPr>
+        <w:ind w:left="3600" w:hanging="360"/>
+      </w:pPr>
+    </w:lvl>
+    <w:lvl w:ilvl="5" w:tplc="0C09001B" w:tentative="1">
+      <w:start w:val="1"/>
+      <w:numFmt w:val="lowerRoman"/>
+      <w:lvlText w:val="%6."/>
+      <w:lvlJc w:val="right"/>
+      <w:pPr>
+        <w:ind w:left="4320" w:hanging="180"/>
+      </w:pPr>
+    </w:lvl>
+    <w:lvl w:ilvl="6" w:tplc="0C09000F" w:tentative="1">
+      <w:start w:val="1"/>
+      <w:numFmt w:val="decimal"/>
+      <w:lvlText w:val="%7."/>
+      <w:lvlJc w:val="left"/>
+      <w:pPr>
+        <w:ind w:left="5040" w:hanging="360"/>
+      </w:pPr>
+    </w:lvl>
+    <w:lvl w:ilvl="7" w:tplc="0C090019" w:tentative="1">
+      <w:start w:val="1"/>
+      <w:numFmt w:val="lowerLetter"/>
+      <w:lvlText w:val="%8."/>
+      <w:lvlJc w:val="left"/>
+      <w:pPr>
+        <w:ind w:left="5760" w:hanging="360"/>
+      </w:pPr>
+    </w:lvl>
+    <w:lvl w:ilvl="8" w:tplc="0C09001B" w:tentative="1">
+      <w:start w:val="1"/>
+      <w:numFmt w:val="lowerRoman"/>
+      <w:lvlText w:val="%9."/>
+      <w:lvlJc w:val="right"/>
+      <w:pPr>
+        <w:ind w:left="6480" w:hanging="180"/>
+      </w:pPr>
+    </w:lvl>
+  </w:abstractNum>
+  <w:num w:numId="1">
+    <w:abstractNumId w:val="0"/>
+  </w:num>
+</w:numbering>
 </file>
 
 <file path=word/styles.xml><?xml version="1.0" encoding="utf-8"?>
@@ -1165,6 +1723,17 @@
       <w:outlineLvl w:val="9"/>
     </w:pPr>
   </w:style>
+  <w:style w:type="paragraph" w:styleId="ListParagraph">
+    <w:name w:val="List Paragraph"/>
+    <w:basedOn w:val="Normal"/>
+    <w:uiPriority w:val="34"/>
+    <w:qFormat/>
+    <w:rsid w:val="00A04ED3"/>
+    <w:pPr>
+      <w:ind w:left="720"/>
+      <w:contextualSpacing/>
+    </w:pPr>
+  </w:style>
 </w:styles>
 </file>
 

</xml_diff>